<commit_message>
week2 lab exercise added
</commit_message>
<xml_diff>
--- a/Week_2/Reading_Week_2/Week2.docx
+++ b/Week_2/Reading_Week_2/Week2.docx
@@ -582,7 +582,22 @@
           <w:sz w:val="24"/>
           <w:szCs w:val="24"/>
         </w:rPr>
-        <w:t>. Since R is a 1 based indexed language the first element in a vector will be 1. You can extract specific indices using the bracket notation:</w:t>
+        <w:t xml:space="preserve">. </w:t>
+      </w:r>
+      <w:r>
+        <w:rPr>
+          <w:sz w:val="24"/>
+          <w:szCs w:val="24"/>
+          <w:highlight w:val="yellow"/>
+        </w:rPr>
+        <w:t>Since R is a 1 based indexed language the first element in a vector will be 1</w:t>
+      </w:r>
+      <w:r>
+        <w:rPr>
+          <w:sz w:val="24"/>
+          <w:szCs w:val="24"/>
+        </w:rPr>
+        <w:t>. You can extract specific indices using the bracket notation:</w:t>
       </w:r>
     </w:p>
     <w:p>
@@ -2307,7 +2322,22 @@
           <w:sz w:val="24"/>
           <w:szCs w:val="24"/>
         </w:rPr>
-        <w:t>Matrices are the R objects in which the elements are arranged in a two-dimensional rectangular layout. They contain elements of the same atomic types. Though we can create a matrix containing only characters or only logical values, they are not of much use. We use matrices containing numeric elements to be used in mathematical calculations.</w:t>
+        <w:t xml:space="preserve">Matrices are the R objects in which the </w:t>
+      </w:r>
+      <w:r>
+        <w:rPr>
+          <w:sz w:val="24"/>
+          <w:szCs w:val="24"/>
+          <w:highlight w:val="yellow"/>
+        </w:rPr>
+        <w:t>elements are arranged in a two-dimensional rectangular layout</w:t>
+      </w:r>
+      <w:r>
+        <w:rPr>
+          <w:sz w:val="24"/>
+          <w:szCs w:val="24"/>
+        </w:rPr>
+        <w:t>. They contain elements of the same atomic types. Though we can create a matrix containing only characters or only logical values, they are not of much use. We use matrices containing numeric elements to be used in mathematical calculations.</w:t>
       </w:r>
     </w:p>
     <w:p>
@@ -2334,7 +2364,22 @@
           <w:sz w:val="24"/>
           <w:szCs w:val="24"/>
         </w:rPr>
-        <w:t xml:space="preserve">A lot of times we will be using high level libraries to model our data and will not be doing matrix calculations directly. However, it is still good to understand how to access matrix components and perform calculations against them. Much like vectors matrix elements can be accessed using the bracket notation with the difference being that they are multi-dimensional. The first element within the brackets is the row and the second is the column. </w:t>
+        <w:t xml:space="preserve">A lot of times we will be using high level libraries to model our data and will not be doing matrix calculations directly. However, it is still good to understand how to access matrix components and perform calculations against them. Much like vectors matrix elements can be accessed using the bracket notation with the difference being that they are multi-dimensional. The </w:t>
+      </w:r>
+      <w:r>
+        <w:rPr>
+          <w:sz w:val="24"/>
+          <w:szCs w:val="24"/>
+          <w:highlight w:val="yellow"/>
+        </w:rPr>
+        <w:t>first element within the brackets is the row and the second is the column.</w:t>
+      </w:r>
+      <w:r>
+        <w:rPr>
+          <w:sz w:val="24"/>
+          <w:szCs w:val="24"/>
+        </w:rPr>
+        <w:t xml:space="preserve"> </w:t>
       </w:r>
       <w:proofErr w:type="gramStart"/>
       <w:r>
@@ -2478,7 +2523,24 @@
           <w:sz w:val="24"/>
           <w:szCs w:val="24"/>
         </w:rPr>
-        <w:t>Data frames are the most widely used data structure in data science. They can contain multiple columns of differing data types and can be thought of as a collection of rows and columns much like what you would find in an Excel workbook.</w:t>
+        <w:t xml:space="preserve">Data frames are the most widely used data structure in data science. They can contain </w:t>
+      </w:r>
+      <w:r>
+        <w:rPr>
+          <w:rFonts w:cstheme="minorHAnsi"/>
+          <w:sz w:val="24"/>
+          <w:szCs w:val="24"/>
+          <w:highlight w:val="yellow"/>
+        </w:rPr>
+        <w:t>multiple columns of differing data types</w:t>
+      </w:r>
+      <w:r>
+        <w:rPr>
+          <w:rFonts w:cstheme="minorHAnsi"/>
+          <w:sz w:val="24"/>
+          <w:szCs w:val="24"/>
+        </w:rPr>
+        <w:t xml:space="preserve"> and can be thought of as a collection of rows and columns much like what you would find in an Excel workbook.</w:t>
       </w:r>
       <w:r>
         <w:rPr>
@@ -2625,7 +2687,24 @@
           <w:sz w:val="24"/>
           <w:szCs w:val="24"/>
         </w:rPr>
-        <w:t xml:space="preserve">which you can create data frames, either by using the R function data.frame() directly, or by importing data into R from an outside source. </w:t>
+        <w:t xml:space="preserve">which you can create data frames, either by using the R function </w:t>
+      </w:r>
+      <w:r>
+        <w:rPr>
+          <w:rFonts w:eastAsia="Times New Roman" w:cstheme="minorHAnsi"/>
+          <w:sz w:val="24"/>
+          <w:szCs w:val="24"/>
+          <w:highlight w:val="yellow"/>
+        </w:rPr>
+        <w:t>data.frame()</w:t>
+      </w:r>
+      <w:r>
+        <w:rPr>
+          <w:rFonts w:eastAsia="Times New Roman" w:cstheme="minorHAnsi"/>
+          <w:sz w:val="24"/>
+          <w:szCs w:val="24"/>
+        </w:rPr>
+        <w:t xml:space="preserve"> directly, or by importing data into R from an outside source. </w:t>
       </w:r>
     </w:p>
     <w:p>
@@ -3238,7 +3317,26 @@
                 <w:sz w:val="24"/>
                 <w:szCs w:val="24"/>
               </w:rPr>
-              <w:t>Reads any tabular data where the columns are separated (for</w:t>
+              <w:t xml:space="preserve">Reads any </w:t>
+            </w:r>
+            <w:r>
+              <w:rPr>
+                <w:rFonts w:ascii="Open Sans" w:eastAsia="Times New Roman" w:hAnsi="Open Sans" w:cs="Open Sans"/>
+                <w:color w:val="000000"/>
+                <w:sz w:val="24"/>
+                <w:szCs w:val="24"/>
+                <w:highlight w:val="yellow"/>
+              </w:rPr>
+              <w:t>tabular data</w:t>
+            </w:r>
+            <w:r>
+              <w:rPr>
+                <w:rFonts w:ascii="Open Sans" w:eastAsia="Times New Roman" w:hAnsi="Open Sans" w:cs="Open Sans"/>
+                <w:color w:val="000000"/>
+                <w:sz w:val="24"/>
+                <w:szCs w:val="24"/>
+              </w:rPr>
+              <w:t xml:space="preserve"> where the columns are separated (for</w:t>
             </w:r>
             <w:r>
               <w:rPr>
@@ -3638,7 +3736,7 @@
                 <w:szCs w:val="24"/>
               </w:rPr>
               <w:br/>
-              <w:t>for data with a comma as the decimal point and a semicolon as the</w:t>
+              <w:t xml:space="preserve">for data with a </w:t>
             </w:r>
             <w:r>
               <w:rPr>
@@ -3646,9 +3744,29 @@
                 <w:color w:val="000000"/>
                 <w:sz w:val="24"/>
                 <w:szCs w:val="24"/>
+                <w:highlight w:val="yellow"/>
+              </w:rPr>
+              <w:t>comma as the decimal point and a semicolon as the</w:t>
+            </w:r>
+            <w:r>
+              <w:rPr>
+                <w:rFonts w:ascii="Open Sans" w:eastAsia="Times New Roman" w:hAnsi="Open Sans" w:cs="Open Sans"/>
+                <w:color w:val="000000"/>
+                <w:sz w:val="24"/>
+                <w:szCs w:val="24"/>
+                <w:highlight w:val="yellow"/>
               </w:rPr>
               <w:br/>
-              <w:t>field separator.</w:t>
+              <w:t>field separator</w:t>
+            </w:r>
+            <w:r>
+              <w:rPr>
+                <w:rFonts w:ascii="Open Sans" w:eastAsia="Times New Roman" w:hAnsi="Open Sans" w:cs="Open Sans"/>
+                <w:color w:val="000000"/>
+                <w:sz w:val="24"/>
+                <w:szCs w:val="24"/>
+              </w:rPr>
+              <w:t>.</w:t>
             </w:r>
           </w:p>
         </w:tc>
@@ -4497,8 +4615,16 @@
         <w:rPr>
           <w:sz w:val="24"/>
           <w:szCs w:val="24"/>
-        </w:rPr>
-        <w:t>Using bracket notation in R we can refer to the rows and columns in R as follows:</w:t>
+          <w:highlight w:val="yellow"/>
+        </w:rPr>
+        <w:t>Using bracket notation in R we can refer to the rows and columns</w:t>
+      </w:r>
+      <w:r>
+        <w:rPr>
+          <w:sz w:val="24"/>
+          <w:szCs w:val="24"/>
+        </w:rPr>
+        <w:t xml:space="preserve"> in R as follows:</w:t>
       </w:r>
     </w:p>
     <w:p>
@@ -4667,30 +4793,44 @@
           <w:sz w:val="24"/>
           <w:szCs w:val="24"/>
         </w:rPr>
-        <w:t xml:space="preserve">Take a second to digest what’s going on here. We are calculating the average profit for Darrin Van Huff’s sales. To do this we subset the rows to match his name and subset the Columns to only include the profit column. This will give us a vector of profits so its easy to just wrap this expression with a mean() to return the average profit per transaction. Notice how the </w:t>
-      </w:r>
-      <w:r>
-        <w:rPr>
-          <w:sz w:val="24"/>
-          <w:szCs w:val="24"/>
-        </w:rPr>
-        <w:t>`sales` object name followed by the Column name is specified in the rows portion of the sub-</w:t>
-      </w:r>
-      <w:proofErr w:type="gramStart"/>
-      <w:r>
-        <w:rPr>
-          <w:sz w:val="24"/>
-          <w:szCs w:val="24"/>
-        </w:rPr>
-        <w:t>set</w:t>
-      </w:r>
-      <w:proofErr w:type="gramEnd"/>
-      <w:r>
-        <w:rPr>
-          <w:sz w:val="24"/>
-          <w:szCs w:val="24"/>
-        </w:rPr>
-        <w:t xml:space="preserve"> but the column name is wrapped in quotes in the column portion of the sub-set. This is because you </w:t>
+        <w:t xml:space="preserve">Take a second to digest what’s going on here. We are calculating the average profit for Darrin Van Huff’s sales. To do this we </w:t>
+      </w:r>
+      <w:r>
+        <w:rPr>
+          <w:sz w:val="24"/>
+          <w:szCs w:val="24"/>
+          <w:highlight w:val="yellow"/>
+        </w:rPr>
+        <w:t>subset the rows to match his name</w:t>
+      </w:r>
+      <w:r>
+        <w:rPr>
+          <w:sz w:val="24"/>
+          <w:szCs w:val="24"/>
+        </w:rPr>
+        <w:t xml:space="preserve"> and </w:t>
+      </w:r>
+      <w:r>
+        <w:rPr>
+          <w:sz w:val="24"/>
+          <w:szCs w:val="24"/>
+          <w:highlight w:val="yellow"/>
+        </w:rPr>
+        <w:t>subset the Columns to only include the profit column</w:t>
+      </w:r>
+      <w:r>
+        <w:rPr>
+          <w:sz w:val="24"/>
+          <w:szCs w:val="24"/>
+        </w:rPr>
+        <w:t xml:space="preserve">. This will give us a vector of profits so its easy to just wrap this expression with a mean() to return the average profit per transaction. Notice how the </w:t>
+      </w:r>
+      <w:r>
+        <w:rPr>
+          <w:sz w:val="24"/>
+          <w:szCs w:val="24"/>
+        </w:rPr>
+        <w:t xml:space="preserve">`sales` object name followed by the Column name is specified in the rows portion of the sub-set but the column name is wrapped in quotes in the column portion of the sub-set. This is because you </w:t>
       </w:r>
       <w:r>
         <w:rPr>
@@ -4829,7 +4969,37 @@
           <w:sz w:val="24"/>
           <w:szCs w:val="24"/>
         </w:rPr>
-        <w:t xml:space="preserve">A character in R is any combination of numbers, letters, or other characters (text) wrapped in quotes. Characters typically hold descriptions, keys, raw dates, names, or any other descriptive data. In R we will be using the stringr package to work with and manipulate characters. You will need to familiarize yourself with regular expressions (regex) in order to become proficient with characters in R. The good news is that almost every language uses the same syntax for regex. A cheat sheet can be found in the cheat sheet directory of week 2. </w:t>
+        <w:t xml:space="preserve">A character in R is any combination of numbers, letters, or other characters (text) wrapped in quotes. Characters typically hold descriptions, keys, raw dates, names, or any other descriptive data. In R we will be using the </w:t>
+      </w:r>
+      <w:r>
+        <w:rPr>
+          <w:sz w:val="24"/>
+          <w:szCs w:val="24"/>
+          <w:highlight w:val="yellow"/>
+        </w:rPr>
+        <w:t>stringr</w:t>
+      </w:r>
+      <w:r>
+        <w:rPr>
+          <w:sz w:val="24"/>
+          <w:szCs w:val="24"/>
+        </w:rPr>
+        <w:t xml:space="preserve"> package to work with and manipulate characters. You will need to familiarize yourself with </w:t>
+      </w:r>
+      <w:r>
+        <w:rPr>
+          <w:sz w:val="24"/>
+          <w:szCs w:val="24"/>
+          <w:highlight w:val="yellow"/>
+        </w:rPr>
+        <w:t>regular expressions (regex</w:t>
+      </w:r>
+      <w:r>
+        <w:rPr>
+          <w:sz w:val="24"/>
+          <w:szCs w:val="24"/>
+        </w:rPr>
+        <w:t xml:space="preserve">) in order to become proficient with characters in R. The good news is that almost every language uses the same syntax for regex. A cheat sheet can be found in the cheat sheet directory of week 2. </w:t>
       </w:r>
     </w:p>
     <w:p>
@@ -5413,9 +5583,35 @@
           <w:rFonts w:cstheme="minorHAnsi"/>
           <w:sz w:val="24"/>
           <w:szCs w:val="24"/>
+          <w:highlight w:val="yellow"/>
         </w:rPr>
         <w:lastRenderedPageBreak/>
-        <w:t>Factors are stored as integers, and have labels associated with these unique integers. While factors look (and often behave) like character vectors, they are integers under the hood, and you need to be careful when treating them like strings.</w:t>
+        <w:t>Factors are stored as integers</w:t>
+      </w:r>
+      <w:r>
+        <w:rPr>
+          <w:rFonts w:cstheme="minorHAnsi"/>
+          <w:sz w:val="24"/>
+          <w:szCs w:val="24"/>
+        </w:rPr>
+        <w:t xml:space="preserve">, and have </w:t>
+      </w:r>
+      <w:r>
+        <w:rPr>
+          <w:rFonts w:cstheme="minorHAnsi"/>
+          <w:sz w:val="24"/>
+          <w:szCs w:val="24"/>
+          <w:highlight w:val="yellow"/>
+        </w:rPr>
+        <w:t>labels associated with these unique integers</w:t>
+      </w:r>
+      <w:r>
+        <w:rPr>
+          <w:rFonts w:cstheme="minorHAnsi"/>
+          <w:sz w:val="24"/>
+          <w:szCs w:val="24"/>
+        </w:rPr>
+        <w:t>. While factors look (and often behave) like character vectors, they are integers under the hood, and you need to be careful when treating them like strings.</w:t>
       </w:r>
     </w:p>
     <w:p>
@@ -5534,7 +5730,22 @@
           <w:sz w:val="24"/>
           <w:szCs w:val="24"/>
         </w:rPr>
-        <w:t xml:space="preserve">When you import data into R dates are usually represented as character strings. Dates must be formatted using as.Date() for R to register the data type correctly. You can apply this function to an entire vector (column) in a data frame. There are other libraries and functions for converting R to date time, but for now we will stick with just dates. In order to correctly convert the character object to date you must first understand how the character object is formatted. Below is a table of conversions for formatting a character to date along with an example. </w:t>
+        <w:t xml:space="preserve">When you import data into R dates are usually represented as character strings. Dates must be formatted using </w:t>
+      </w:r>
+      <w:r>
+        <w:rPr>
+          <w:sz w:val="24"/>
+          <w:szCs w:val="24"/>
+          <w:highlight w:val="green"/>
+        </w:rPr>
+        <w:t>as.Date()</w:t>
+      </w:r>
+      <w:r>
+        <w:rPr>
+          <w:sz w:val="24"/>
+          <w:szCs w:val="24"/>
+        </w:rPr>
+        <w:t xml:space="preserve"> for R to register the data type correctly. You can apply this function to an entire vector (column) in a data frame. There are other libraries and functions for converting R to date time, but for now we will stick with just dates. In order to correctly convert the character object to date you must first understand how the character object is formatted. Below is a table of conversions for formatting a character to date along with an example. </w:t>
       </w:r>
       <w:r>
         <w:rPr>
@@ -9406,7 +9617,7 @@
           <w:szCs w:val="24"/>
           <w:shd w:val="clear" w:color="auto" w:fill="FFFFFF"/>
         </w:rPr>
-        <w:t xml:space="preserve">Lists are the R objects which contain elements of different types like − numbers, strings, vectors and another list inside it. </w:t>
+        <w:t xml:space="preserve">Lists are the R objects which contain </w:t>
       </w:r>
       <w:r>
         <w:rPr>
@@ -9414,9 +9625,51 @@
           <w:color w:val="000000"/>
           <w:sz w:val="24"/>
           <w:szCs w:val="24"/>
+          <w:highlight w:val="yellow"/>
           <w:shd w:val="clear" w:color="auto" w:fill="FFFFFF"/>
         </w:rPr>
-        <w:t xml:space="preserve">Lists are generally used to store a collection of different objects into a single object. Many of the modeling functions you will encounter in your future courses will output lists for the summaries of the models. </w:t>
+        <w:t>elements of different types like</w:t>
+      </w:r>
+      <w:r>
+        <w:rPr>
+          <w:rFonts w:cstheme="minorHAnsi"/>
+          <w:color w:val="000000"/>
+          <w:sz w:val="24"/>
+          <w:szCs w:val="24"/>
+          <w:shd w:val="clear" w:color="auto" w:fill="FFFFFF"/>
+        </w:rPr>
+        <w:t xml:space="preserve"> − numbers, strings, vectors and another list inside it. </w:t>
+      </w:r>
+      <w:r>
+        <w:rPr>
+          <w:rFonts w:cstheme="minorHAnsi"/>
+          <w:color w:val="000000"/>
+          <w:sz w:val="24"/>
+          <w:szCs w:val="24"/>
+          <w:shd w:val="clear" w:color="auto" w:fill="FFFFFF"/>
+        </w:rPr>
+        <w:t xml:space="preserve">Lists are generally used to </w:t>
+      </w:r>
+      <w:r>
+        <w:rPr>
+          <w:rFonts w:cstheme="minorHAnsi"/>
+          <w:color w:val="000000"/>
+          <w:sz w:val="24"/>
+          <w:szCs w:val="24"/>
+          <w:highlight w:val="yellow"/>
+          <w:shd w:val="clear" w:color="auto" w:fill="FFFFFF"/>
+        </w:rPr>
+        <w:t>store a collection of different objects into a single object.</w:t>
+      </w:r>
+      <w:r>
+        <w:rPr>
+          <w:rFonts w:cstheme="minorHAnsi"/>
+          <w:color w:val="000000"/>
+          <w:sz w:val="24"/>
+          <w:szCs w:val="24"/>
+          <w:shd w:val="clear" w:color="auto" w:fill="FFFFFF"/>
+        </w:rPr>
+        <w:t xml:space="preserve"> Many of the modeling functions you will encounter in your future courses will output lists for the summaries of the models. </w:t>
       </w:r>
     </w:p>
     <w:p>
@@ -9452,7 +9705,28 @@
           <w:szCs w:val="24"/>
           <w:shd w:val="clear" w:color="auto" w:fill="FFFFFF"/>
         </w:rPr>
-        <w:t xml:space="preserve">Sub-setting lists is a little different that other objects. For lists you will need to use double brackets as shown below and in the example. </w:t>
+        <w:t xml:space="preserve">Sub-setting lists is a little different that other objects. For lists you will </w:t>
+      </w:r>
+      <w:r>
+        <w:rPr>
+          <w:rFonts w:cstheme="minorHAnsi"/>
+          <w:color w:val="000000"/>
+          <w:sz w:val="24"/>
+          <w:szCs w:val="24"/>
+          <w:highlight w:val="yellow"/>
+          <w:shd w:val="clear" w:color="auto" w:fill="FFFFFF"/>
+        </w:rPr>
+        <w:t>need to use double brackets</w:t>
+      </w:r>
+      <w:r>
+        <w:rPr>
+          <w:rFonts w:cstheme="minorHAnsi"/>
+          <w:color w:val="000000"/>
+          <w:sz w:val="24"/>
+          <w:szCs w:val="24"/>
+          <w:shd w:val="clear" w:color="auto" w:fill="FFFFFF"/>
+        </w:rPr>
+        <w:t xml:space="preserve"> as shown below and in the example. </w:t>
       </w:r>
     </w:p>
     <w:p>

</xml_diff>